<commit_message>
Section 23 - Draft
Up for review
</commit_message>
<xml_diff>
--- a/Section 22 - Windows Security/217. Windows Security Notes.docx
+++ b/Section 22 - Windows Security/217. Windows Security Notes.docx
@@ -50,7 +50,7 @@
     <w:p>
       <w:r>
         <w:pict w14:anchorId="6201B46F">
-          <v:rect id="_x0000_i1103" style="width:0;height:1.5pt" o:hralign="center" o:hrstd="t" o:hr="t" fillcolor="#a0a0a0" stroked="f"/>
+          <v:rect id="_x0000_i1025" style="width:0;height:1.5pt" o:hralign="center" o:hrstd="t" o:hr="t" fillcolor="#a0a0a0" stroked="f"/>
         </w:pict>
       </w:r>
     </w:p>
@@ -153,7 +153,7 @@
     <w:p>
       <w:r>
         <w:pict w14:anchorId="767402C7">
-          <v:rect id="_x0000_i1104" style="width:0;height:1.5pt" o:hralign="center" o:hrstd="t" o:hr="t" fillcolor="#a0a0a0" stroked="f"/>
+          <v:rect id="_x0000_i1026" style="width:0;height:1.5pt" o:hralign="center" o:hrstd="t" o:hr="t" fillcolor="#a0a0a0" stroked="f"/>
         </w:pict>
       </w:r>
     </w:p>
@@ -235,7 +235,7 @@
     <w:p>
       <w:r>
         <w:pict w14:anchorId="5B9B812E">
-          <v:rect id="_x0000_i1105" style="width:0;height:1.5pt" o:hralign="center" o:hrstd="t" o:hr="t" fillcolor="#a0a0a0" stroked="f"/>
+          <v:rect id="_x0000_i1027" style="width:0;height:1.5pt" o:hralign="center" o:hrstd="t" o:hr="t" fillcolor="#a0a0a0" stroked="f"/>
         </w:pict>
       </w:r>
     </w:p>
@@ -276,29 +276,8 @@
           <w:numId w:val="3"/>
         </w:numPr>
       </w:pPr>
-      <w:proofErr w:type="gramStart"/>
-      <w:r>
-        <w:t>Username</w:t>
-      </w:r>
-      <w:proofErr w:type="gramEnd"/>
-      <w:r>
-        <w:t xml:space="preserve"> and </w:t>
-      </w:r>
-      <w:proofErr w:type="gramStart"/>
-      <w:r>
-        <w:t>password</w:t>
-      </w:r>
-      <w:proofErr w:type="gramEnd"/>
-      <w:r>
-        <w:t xml:space="preserve"> remain </w:t>
-      </w:r>
-      <w:proofErr w:type="gramStart"/>
-      <w:r>
-        <w:t>a standard</w:t>
-      </w:r>
-      <w:proofErr w:type="gramEnd"/>
-      <w:r>
-        <w:t xml:space="preserve"> authentication method.</w:t>
+      <w:r>
+        <w:t>Username and password remain a standard authentication method.</w:t>
       </w:r>
     </w:p>
     <w:p>
@@ -391,7 +370,7 @@
     <w:p>
       <w:r>
         <w:pict w14:anchorId="77B7A955">
-          <v:rect id="_x0000_i1106" style="width:0;height:1.5pt" o:hralign="center" o:hrstd="t" o:hr="t" fillcolor="#a0a0a0" stroked="f"/>
+          <v:rect id="_x0000_i1028" style="width:0;height:1.5pt" o:hralign="center" o:hrstd="t" o:hr="t" fillcolor="#a0a0a0" stroked="f"/>
         </w:pict>
       </w:r>
     </w:p>
@@ -461,7 +440,7 @@
     <w:p>
       <w:r>
         <w:pict w14:anchorId="5BE82A19">
-          <v:rect id="_x0000_i1107" style="width:0;height:1.5pt" o:hralign="center" o:hrstd="t" o:hr="t" fillcolor="#a0a0a0" stroked="f"/>
+          <v:rect id="_x0000_i1029" style="width:0;height:1.5pt" o:hralign="center" o:hrstd="t" o:hr="t" fillcolor="#a0a0a0" stroked="f"/>
         </w:pict>
       </w:r>
     </w:p>
@@ -598,7 +577,7 @@
     <w:p>
       <w:r>
         <w:pict w14:anchorId="74A3E39C">
-          <v:rect id="_x0000_i1108" style="width:0;height:1.5pt" o:hralign="center" o:hrstd="t" o:hr="t" fillcolor="#a0a0a0" stroked="f"/>
+          <v:rect id="_x0000_i1030" style="width:0;height:1.5pt" o:hralign="center" o:hrstd="t" o:hr="t" fillcolor="#a0a0a0" stroked="f"/>
         </w:pict>
       </w:r>
     </w:p>
@@ -673,11 +652,9 @@
       <w:r>
         <w:t xml:space="preserve">Integrated into </w:t>
       </w:r>
-      <w:proofErr w:type="gramStart"/>
-      <w:r>
-        <w:t>NTFS;</w:t>
-      </w:r>
-      <w:proofErr w:type="gramEnd"/>
+      <w:r>
+        <w:t>NTFS,</w:t>
+      </w:r>
       <w:r>
         <w:t xml:space="preserve"> users can encrypt files via file properties.</w:t>
       </w:r>
@@ -780,7 +757,7 @@
     <w:p>
       <w:r>
         <w:pict w14:anchorId="4E5FD267">
-          <v:rect id="_x0000_i1109" style="width:0;height:1.5pt" o:hralign="center" o:hrstd="t" o:hr="t" fillcolor="#a0a0a0" stroked="f"/>
+          <v:rect id="_x0000_i1031" style="width:0;height:1.5pt" o:hralign="center" o:hrstd="t" o:hr="t" fillcolor="#a0a0a0" stroked="f"/>
         </w:pict>
       </w:r>
     </w:p>
@@ -918,7 +895,7 @@
     <w:p>
       <w:r>
         <w:pict w14:anchorId="4D17A7A3">
-          <v:rect id="_x0000_i1110" style="width:0;height:1.5pt" o:hralign="center" o:hrstd="t" o:hr="t" fillcolor="#a0a0a0" stroked="f"/>
+          <v:rect id="_x0000_i1032" style="width:0;height:1.5pt" o:hralign="center" o:hrstd="t" o:hr="t" fillcolor="#a0a0a0" stroked="f"/>
         </w:pict>
       </w:r>
     </w:p>
@@ -999,7 +976,7 @@
     <w:p>
       <w:r>
         <w:pict w14:anchorId="1F86F979">
-          <v:rect id="_x0000_i1111" style="width:0;height:1.5pt" o:hralign="center" o:hrstd="t" o:hr="t" fillcolor="#a0a0a0" stroked="f"/>
+          <v:rect id="_x0000_i1033" style="width:0;height:1.5pt" o:hralign="center" o:hrstd="t" o:hr="t" fillcolor="#a0a0a0" stroked="f"/>
         </w:pict>
       </w:r>
     </w:p>
@@ -1098,7 +1075,7 @@
     <w:p>
       <w:r>
         <w:pict w14:anchorId="181D67F5">
-          <v:rect id="_x0000_i1112" style="width:0;height:1.5pt" o:hralign="center" o:hrstd="t" o:hr="t" fillcolor="#a0a0a0" stroked="f"/>
+          <v:rect id="_x0000_i1034" style="width:0;height:1.5pt" o:hralign="center" o:hrstd="t" o:hr="t" fillcolor="#a0a0a0" stroked="f"/>
         </w:pict>
       </w:r>
     </w:p>
@@ -1186,7 +1163,7 @@
     <w:p>
       <w:r>
         <w:pict w14:anchorId="3B29E30B">
-          <v:rect id="_x0000_i1113" style="width:0;height:1.5pt" o:hralign="center" o:hrstd="t" o:hr="t" fillcolor="#a0a0a0" stroked="f"/>
+          <v:rect id="_x0000_i1035" style="width:0;height:1.5pt" o:hralign="center" o:hrstd="t" o:hr="t" fillcolor="#a0a0a0" stroked="f"/>
         </w:pict>
       </w:r>
     </w:p>
@@ -1338,7 +1315,7 @@
     <w:p>
       <w:r>
         <w:pict w14:anchorId="50F7E9F2">
-          <v:rect id="_x0000_i1114" style="width:0;height:1.5pt" o:hralign="center" o:hrstd="t" o:hr="t" fillcolor="#a0a0a0" stroked="f"/>
+          <v:rect id="_x0000_i1036" style="width:0;height:1.5pt" o:hralign="center" o:hrstd="t" o:hr="t" fillcolor="#a0a0a0" stroked="f"/>
         </w:pict>
       </w:r>
     </w:p>
@@ -1485,7 +1462,7 @@
     <w:p>
       <w:r>
         <w:pict w14:anchorId="51D6D7A8">
-          <v:rect id="_x0000_i1115" style="width:0;height:1.5pt" o:hralign="center" o:hrstd="t" o:hr="t" fillcolor="#a0a0a0" stroked="f"/>
+          <v:rect id="_x0000_i1037" style="width:0;height:1.5pt" o:hralign="center" o:hrstd="t" o:hr="t" fillcolor="#a0a0a0" stroked="f"/>
         </w:pict>
       </w:r>
     </w:p>
@@ -3937,6 +3914,7 @@
   <w:style w:type="character" w:default="1" w:styleId="DefaultParagraphFont">
     <w:name w:val="Default Paragraph Font"/>
     <w:uiPriority w:val="1"/>
+    <w:semiHidden/>
     <w:unhideWhenUsed/>
   </w:style>
   <w:style w:type="table" w:default="1" w:styleId="TableNormal">

</xml_diff>